<commit_message>
sleepover + can't sleep changes
</commit_message>
<xml_diff>
--- a/! External Files/script/scenes/3. Sleepover.docx
+++ b/! External Files/script/scenes/3. Sleepover.docx
@@ -306,7 +306,23 @@
           <w:szCs w:val="18"/>
         </w:rPr>
         <w:br/>
-        <w:t>“So what your telling me is…”</w:t>
+        <w:t xml:space="preserve">“So what </w:t>
+      </w:r>
+      <w:proofErr w:type="gramStart"/>
+      <w:r>
+        <w:rPr>
+          <w:sz w:val="18"/>
+          <w:szCs w:val="18"/>
+        </w:rPr>
+        <w:t>your</w:t>
+      </w:r>
+      <w:proofErr w:type="gramEnd"/>
+      <w:r>
+        <w:rPr>
+          <w:sz w:val="18"/>
+          <w:szCs w:val="18"/>
+        </w:rPr>
+        <w:t xml:space="preserve"> telling me is…”</w:t>
       </w:r>
       <w:r>
         <w:rPr>
@@ -463,6 +479,7 @@
           <w:szCs w:val="18"/>
         </w:rPr>
       </w:pPr>
+      <w:proofErr w:type="gramStart"/>
       <w:r>
         <w:rPr>
           <w:rFonts w:ascii="Segoe UI Emoji" w:hAnsi="Segoe UI Emoji" w:cs="Segoe UI Emoji"/>
@@ -490,7 +507,15 @@
           <w:sz w:val="18"/>
           <w:szCs w:val="18"/>
         </w:rPr>
-        <w:t>“This is nice.”</w:t>
+        <w:t>“</w:t>
+      </w:r>
+      <w:proofErr w:type="gramEnd"/>
+      <w:r>
+        <w:rPr>
+          <w:sz w:val="18"/>
+          <w:szCs w:val="18"/>
+        </w:rPr>
+        <w:t>This is nice.”</w:t>
       </w:r>
       <w:r>
         <w:rPr>
@@ -1213,6 +1238,170 @@
       </w:r>
     </w:p>
     <w:p>
+      <w:pPr>
+        <w:rPr>
+          <w:sz w:val="18"/>
+          <w:szCs w:val="18"/>
+        </w:rPr>
+      </w:pPr>
+    </w:p>
+    <w:p>
+      <w:r>
+        <w:br w:type="page"/>
+      </w:r>
+      <w:r>
+        <w:lastRenderedPageBreak/>
+        <w:t>Pragmatic ideas</w:t>
+      </w:r>
+    </w:p>
+    <w:p>
+      <w:pPr>
+        <w:pStyle w:val="ListParagraph"/>
+        <w:numPr>
+          <w:ilvl w:val="0"/>
+          <w:numId w:val="3"/>
+        </w:numPr>
+      </w:pPr>
+      <w:r>
+        <w:t>They are high school friends</w:t>
+      </w:r>
+    </w:p>
+    <w:p>
+      <w:pPr>
+        <w:pStyle w:val="ListParagraph"/>
+        <w:numPr>
+          <w:ilvl w:val="0"/>
+          <w:numId w:val="3"/>
+        </w:numPr>
+      </w:pPr>
+      <w:r>
+        <w:t>Oliver is thinking about Papa in the background</w:t>
+      </w:r>
+    </w:p>
+    <w:p>
+      <w:pPr>
+        <w:pStyle w:val="ListParagraph"/>
+        <w:numPr>
+          <w:ilvl w:val="0"/>
+          <w:numId w:val="3"/>
+        </w:numPr>
+      </w:pPr>
+      <w:r>
+        <w:t>This night is an escape</w:t>
+      </w:r>
+    </w:p>
+    <w:p>
+      <w:pPr>
+        <w:pStyle w:val="ListParagraph"/>
+        <w:numPr>
+          <w:ilvl w:val="0"/>
+          <w:numId w:val="3"/>
+        </w:numPr>
+      </w:pPr>
+      <w:r>
+        <w:t>He longs for this escape more</w:t>
+      </w:r>
+    </w:p>
+    <w:p>
+      <w:pPr>
+        <w:pStyle w:val="ListParagraph"/>
+        <w:numPr>
+          <w:ilvl w:val="0"/>
+          <w:numId w:val="3"/>
+        </w:numPr>
+      </w:pPr>
+      <w:r>
+        <w:t>He imagines the scene to be warm, like friends gathered around a campfire</w:t>
+      </w:r>
+    </w:p>
+    <w:p>
+      <w:pPr>
+        <w:pStyle w:val="ListParagraph"/>
+        <w:numPr>
+          <w:ilvl w:val="0"/>
+          <w:numId w:val="3"/>
+        </w:numPr>
+      </w:pPr>
+      <w:r>
+        <w:t xml:space="preserve">He wishes it really </w:t>
+      </w:r>
+      <w:r>
+        <w:t xml:space="preserve">was </w:t>
+      </w:r>
+      <w:r>
+        <w:t>that</w:t>
+      </w:r>
+    </w:p>
+    <w:p>
+      <w:pPr>
+        <w:pStyle w:val="ListParagraph"/>
+        <w:numPr>
+          <w:ilvl w:val="0"/>
+          <w:numId w:val="3"/>
+        </w:numPr>
+      </w:pPr>
+      <w:r>
+        <w:t>He hasn’t gone camping before</w:t>
+      </w:r>
+    </w:p>
+    <w:p>
+      <w:pPr>
+        <w:pStyle w:val="ListParagraph"/>
+        <w:numPr>
+          <w:ilvl w:val="1"/>
+          <w:numId w:val="3"/>
+        </w:numPr>
+      </w:pPr>
+      <w:r>
+        <w:t>Emphasise not having had many experiences</w:t>
+      </w:r>
+    </w:p>
+    <w:p>
+      <w:pPr>
+        <w:pStyle w:val="ListParagraph"/>
+        <w:numPr>
+          <w:ilvl w:val="0"/>
+          <w:numId w:val="3"/>
+        </w:numPr>
+      </w:pPr>
+      <w:r>
+        <w:t>Oliver wants to do more things with his friends when he’s older</w:t>
+      </w:r>
+    </w:p>
+    <w:p>
+      <w:pPr>
+        <w:pStyle w:val="ListParagraph"/>
+        <w:numPr>
+          <w:ilvl w:val="0"/>
+          <w:numId w:val="3"/>
+        </w:numPr>
+      </w:pPr>
+      <w:r>
+        <w:t>Friend acts indifferent</w:t>
+      </w:r>
+    </w:p>
+    <w:p>
+      <w:pPr>
+        <w:pStyle w:val="ListParagraph"/>
+        <w:numPr>
+          <w:ilvl w:val="1"/>
+          <w:numId w:val="3"/>
+        </w:numPr>
+      </w:pPr>
+      <w:r>
+        <w:t>Try and subtly show she wants to go as well</w:t>
+      </w:r>
+    </w:p>
+    <w:p>
+      <w:pPr>
+        <w:pStyle w:val="ListParagraph"/>
+        <w:numPr>
+          <w:ilvl w:val="0"/>
+          <w:numId w:val="3"/>
+        </w:numPr>
+      </w:pPr>
+    </w:p>
+    <w:p>
       <w:r>
         <w:br w:type="page"/>
       </w:r>
@@ -1329,7 +1518,15 @@
       </w:r>
       <w:r>
         <w:br/>
-        <w:t>I might popup over to the bathroom real quick.</w:t>
+        <w:t xml:space="preserve">I might popup over to the bathroom </w:t>
+      </w:r>
+      <w:proofErr w:type="gramStart"/>
+      <w:r>
+        <w:t>real</w:t>
+      </w:r>
+      <w:proofErr w:type="gramEnd"/>
+      <w:r>
+        <w:t xml:space="preserve"> quick.</w:t>
       </w:r>
       <w:r>
         <w:br/>
@@ -2147,7 +2344,7 @@
         <w:rFonts w:ascii="Calibri" w:eastAsiaTheme="minorHAnsi" w:hAnsi="Calibri" w:cs="Calibri" w:hint="default"/>
       </w:rPr>
     </w:lvl>
-    <w:lvl w:ilvl="1" w:tplc="0C090003" w:tentative="1">
+    <w:lvl w:ilvl="1" w:tplc="0C090003">
       <w:start w:val="1"/>
       <w:numFmt w:val="bullet"/>
       <w:lvlText w:val="o"/>

</xml_diff>